<commit_message>
Doc update related to org.unit update from ext. source
</commit_message>
<xml_diff>
--- a/ff-parent/ff-web-user/docs/functional-specification.docx
+++ b/ff-parent/ff-web-user/docs/functional-specification.docx
@@ -557,7 +557,7 @@
         <w:rPr>
           <w:noProof/>
         </w:rPr>
-        <w:instrText xml:space="preserve"> PAGEREF _Toc368901171 \h </w:instrText>
+        <w:instrText xml:space="preserve"> PAGEREF _Toc377757864 \h </w:instrText>
       </w:r>
       <w:r>
         <w:rPr>
@@ -632,7 +632,7 @@
         <w:rPr>
           <w:noProof/>
         </w:rPr>
-        <w:instrText xml:space="preserve"> PAGEREF _Toc368901172 \h </w:instrText>
+        <w:instrText xml:space="preserve"> PAGEREF _Toc377757865 \h </w:instrText>
       </w:r>
       <w:r>
         <w:rPr>
@@ -707,7 +707,7 @@
         <w:rPr>
           <w:noProof/>
         </w:rPr>
-        <w:instrText xml:space="preserve"> PAGEREF _Toc368901173 \h </w:instrText>
+        <w:instrText xml:space="preserve"> PAGEREF _Toc377757866 \h </w:instrText>
       </w:r>
       <w:r>
         <w:rPr>
@@ -782,7 +782,7 @@
         <w:rPr>
           <w:noProof/>
         </w:rPr>
-        <w:instrText xml:space="preserve"> PAGEREF _Toc368901174 \h </w:instrText>
+        <w:instrText xml:space="preserve"> PAGEREF _Toc377757867 \h </w:instrText>
       </w:r>
       <w:r>
         <w:rPr>
@@ -857,7 +857,7 @@
         <w:rPr>
           <w:noProof/>
         </w:rPr>
-        <w:instrText xml:space="preserve"> PAGEREF _Toc368901175 \h </w:instrText>
+        <w:instrText xml:space="preserve"> PAGEREF _Toc377757868 \h </w:instrText>
       </w:r>
       <w:r>
         <w:rPr>
@@ -932,7 +932,7 @@
         <w:rPr>
           <w:noProof/>
         </w:rPr>
-        <w:instrText xml:space="preserve"> PAGEREF _Toc368901176 \h </w:instrText>
+        <w:instrText xml:space="preserve"> PAGEREF _Toc377757869 \h </w:instrText>
       </w:r>
       <w:r>
         <w:rPr>
@@ -1007,7 +1007,7 @@
         <w:rPr>
           <w:noProof/>
         </w:rPr>
-        <w:instrText xml:space="preserve"> PAGEREF _Toc368901177 \h </w:instrText>
+        <w:instrText xml:space="preserve"> PAGEREF _Toc377757870 \h </w:instrText>
       </w:r>
       <w:r>
         <w:rPr>
@@ -1082,7 +1082,7 @@
         <w:rPr>
           <w:noProof/>
         </w:rPr>
-        <w:instrText xml:space="preserve"> PAGEREF _Toc368901178 \h </w:instrText>
+        <w:instrText xml:space="preserve"> PAGEREF _Toc377757871 \h </w:instrText>
       </w:r>
       <w:r>
         <w:rPr>
@@ -1099,7 +1099,7 @@
         <w:rPr>
           <w:noProof/>
         </w:rPr>
-        <w:t>14</w:t>
+        <w:t>15</w:t>
       </w:r>
       <w:r>
         <w:rPr>
@@ -1157,7 +1157,7 @@
         <w:rPr>
           <w:noProof/>
         </w:rPr>
-        <w:instrText xml:space="preserve"> PAGEREF _Toc368901179 \h </w:instrText>
+        <w:instrText xml:space="preserve"> PAGEREF _Toc377757872 \h </w:instrText>
       </w:r>
       <w:r>
         <w:rPr>
@@ -1232,7 +1232,7 @@
         <w:rPr>
           <w:noProof/>
         </w:rPr>
-        <w:instrText xml:space="preserve"> PAGEREF _Toc368901180 \h </w:instrText>
+        <w:instrText xml:space="preserve"> PAGEREF _Toc377757873 \h </w:instrText>
       </w:r>
       <w:r>
         <w:rPr>
@@ -1249,7 +1249,7 @@
         <w:rPr>
           <w:noProof/>
         </w:rPr>
-        <w:t>15</w:t>
+        <w:t>16</w:t>
       </w:r>
       <w:r>
         <w:rPr>
@@ -1307,7 +1307,7 @@
         <w:rPr>
           <w:noProof/>
         </w:rPr>
-        <w:instrText xml:space="preserve"> PAGEREF _Toc368901181 \h </w:instrText>
+        <w:instrText xml:space="preserve"> PAGEREF _Toc377757874 \h </w:instrText>
       </w:r>
       <w:r>
         <w:rPr>
@@ -1324,7 +1324,7 @@
         <w:rPr>
           <w:noProof/>
         </w:rPr>
-        <w:t>15</w:t>
+        <w:t>16</w:t>
       </w:r>
       <w:r>
         <w:rPr>
@@ -1382,7 +1382,7 @@
         <w:rPr>
           <w:noProof/>
         </w:rPr>
-        <w:instrText xml:space="preserve"> PAGEREF _Toc368901182 \h </w:instrText>
+        <w:instrText xml:space="preserve"> PAGEREF _Toc377757875 \h </w:instrText>
       </w:r>
       <w:r>
         <w:rPr>
@@ -1399,7 +1399,7 @@
         <w:rPr>
           <w:noProof/>
         </w:rPr>
-        <w:t>15</w:t>
+        <w:t>16</w:t>
       </w:r>
       <w:r>
         <w:rPr>
@@ -1457,7 +1457,7 @@
         <w:rPr>
           <w:noProof/>
         </w:rPr>
-        <w:instrText xml:space="preserve"> PAGEREF _Toc368901183 \h </w:instrText>
+        <w:instrText xml:space="preserve"> PAGEREF _Toc377757876 \h </w:instrText>
       </w:r>
       <w:r>
         <w:rPr>
@@ -1532,7 +1532,7 @@
         <w:rPr>
           <w:noProof/>
         </w:rPr>
-        <w:instrText xml:space="preserve"> PAGEREF _Toc368901184 \h </w:instrText>
+        <w:instrText xml:space="preserve"> PAGEREF _Toc377757877 \h </w:instrText>
       </w:r>
       <w:r>
         <w:rPr>
@@ -1549,7 +1549,7 @@
         <w:rPr>
           <w:noProof/>
         </w:rPr>
-        <w:t>16</w:t>
+        <w:t>17</w:t>
       </w:r>
       <w:r>
         <w:rPr>
@@ -1607,7 +1607,7 @@
         <w:rPr>
           <w:noProof/>
         </w:rPr>
-        <w:instrText xml:space="preserve"> PAGEREF _Toc368901185 \h </w:instrText>
+        <w:instrText xml:space="preserve"> PAGEREF _Toc377757878 \h </w:instrText>
       </w:r>
       <w:r>
         <w:rPr>
@@ -1624,7 +1624,7 @@
         <w:rPr>
           <w:noProof/>
         </w:rPr>
-        <w:t>16</w:t>
+        <w:t>17</w:t>
       </w:r>
       <w:r>
         <w:rPr>
@@ -1682,7 +1682,7 @@
         <w:rPr>
           <w:noProof/>
         </w:rPr>
-        <w:instrText xml:space="preserve"> PAGEREF _Toc368901186 \h </w:instrText>
+        <w:instrText xml:space="preserve"> PAGEREF _Toc377757879 \h </w:instrText>
       </w:r>
       <w:r>
         <w:rPr>
@@ -1699,7 +1699,7 @@
         <w:rPr>
           <w:noProof/>
         </w:rPr>
-        <w:t>16</w:t>
+        <w:t>17</w:t>
       </w:r>
       <w:r>
         <w:rPr>
@@ -1757,7 +1757,7 @@
         <w:rPr>
           <w:noProof/>
         </w:rPr>
-        <w:instrText xml:space="preserve"> PAGEREF _Toc368901187 \h </w:instrText>
+        <w:instrText xml:space="preserve"> PAGEREF _Toc377757880 \h </w:instrText>
       </w:r>
       <w:r>
         <w:rPr>
@@ -1832,7 +1832,7 @@
         <w:rPr>
           <w:noProof/>
         </w:rPr>
-        <w:instrText xml:space="preserve"> PAGEREF _Toc368901188 \h </w:instrText>
+        <w:instrText xml:space="preserve"> PAGEREF _Toc377757881 \h </w:instrText>
       </w:r>
       <w:r>
         <w:rPr>
@@ -1849,7 +1849,7 @@
         <w:rPr>
           <w:noProof/>
         </w:rPr>
-        <w:t>17</w:t>
+        <w:t>18</w:t>
       </w:r>
       <w:r>
         <w:rPr>
@@ -1907,7 +1907,7 @@
         <w:rPr>
           <w:noProof/>
         </w:rPr>
-        <w:instrText xml:space="preserve"> PAGEREF _Toc368901189 \h </w:instrText>
+        <w:instrText xml:space="preserve"> PAGEREF _Toc377757882 \h </w:instrText>
       </w:r>
       <w:r>
         <w:rPr>
@@ -1924,7 +1924,7 @@
         <w:rPr>
           <w:noProof/>
         </w:rPr>
-        <w:t>17</w:t>
+        <w:t>18</w:t>
       </w:r>
       <w:r>
         <w:rPr>
@@ -1990,7 +1990,7 @@
         <w:rPr>
           <w:noProof/>
         </w:rPr>
-        <w:instrText xml:space="preserve"> PAGEREF _Toc368901190 \h </w:instrText>
+        <w:instrText xml:space="preserve"> PAGEREF _Toc377757883 \h </w:instrText>
       </w:r>
       <w:r>
         <w:rPr>
@@ -2007,7 +2007,7 @@
         <w:rPr>
           <w:noProof/>
         </w:rPr>
-        <w:t>18</w:t>
+        <w:t>19</w:t>
       </w:r>
       <w:r>
         <w:rPr>
@@ -2067,7 +2067,7 @@
         <w:rPr>
           <w:noProof/>
         </w:rPr>
-        <w:instrText xml:space="preserve"> PAGEREF _Toc368901191 \h </w:instrText>
+        <w:instrText xml:space="preserve"> PAGEREF _Toc377757884 \h </w:instrText>
       </w:r>
       <w:r>
         <w:rPr>
@@ -2084,7 +2084,7 @@
         <w:rPr>
           <w:noProof/>
         </w:rPr>
-        <w:t>18</w:t>
+        <w:t>19</w:t>
       </w:r>
       <w:r>
         <w:rPr>
@@ -2142,7 +2142,7 @@
         <w:rPr>
           <w:noProof/>
         </w:rPr>
-        <w:instrText xml:space="preserve"> PAGEREF _Toc368901192 \h </w:instrText>
+        <w:instrText xml:space="preserve"> PAGEREF _Toc377757885 \h </w:instrText>
       </w:r>
       <w:r>
         <w:rPr>
@@ -2159,7 +2159,7 @@
         <w:rPr>
           <w:noProof/>
         </w:rPr>
-        <w:t>18</w:t>
+        <w:t>19</w:t>
       </w:r>
       <w:r>
         <w:rPr>
@@ -2217,7 +2217,7 @@
         <w:rPr>
           <w:noProof/>
         </w:rPr>
-        <w:instrText xml:space="preserve"> PAGEREF _Toc368901193 \h </w:instrText>
+        <w:instrText xml:space="preserve"> PAGEREF _Toc377757886 \h </w:instrText>
       </w:r>
       <w:r>
         <w:rPr>
@@ -2234,7 +2234,7 @@
         <w:rPr>
           <w:noProof/>
         </w:rPr>
-        <w:t>19</w:t>
+        <w:t>20</w:t>
       </w:r>
       <w:r>
         <w:rPr>
@@ -2292,7 +2292,7 @@
         <w:rPr>
           <w:noProof/>
         </w:rPr>
-        <w:instrText xml:space="preserve"> PAGEREF _Toc368901194 \h </w:instrText>
+        <w:instrText xml:space="preserve"> PAGEREF _Toc377757887 \h </w:instrText>
       </w:r>
       <w:r>
         <w:rPr>
@@ -2309,7 +2309,7 @@
         <w:rPr>
           <w:noProof/>
         </w:rPr>
-        <w:t>19</w:t>
+        <w:t>20</w:t>
       </w:r>
       <w:r>
         <w:rPr>
@@ -2367,7 +2367,7 @@
         <w:rPr>
           <w:noProof/>
         </w:rPr>
-        <w:instrText xml:space="preserve"> PAGEREF _Toc368901195 \h </w:instrText>
+        <w:instrText xml:space="preserve"> PAGEREF _Toc377757888 \h </w:instrText>
       </w:r>
       <w:r>
         <w:rPr>
@@ -2384,7 +2384,7 @@
         <w:rPr>
           <w:noProof/>
         </w:rPr>
-        <w:t>19</w:t>
+        <w:t>20</w:t>
       </w:r>
       <w:r>
         <w:rPr>
@@ -2442,7 +2442,7 @@
         <w:rPr>
           <w:noProof/>
         </w:rPr>
-        <w:instrText xml:space="preserve"> PAGEREF _Toc368901196 \h </w:instrText>
+        <w:instrText xml:space="preserve"> PAGEREF _Toc377757889 \h </w:instrText>
       </w:r>
       <w:r>
         <w:rPr>
@@ -2459,7 +2459,7 @@
         <w:rPr>
           <w:noProof/>
         </w:rPr>
-        <w:t>19</w:t>
+        <w:t>20</w:t>
       </w:r>
       <w:r>
         <w:rPr>
@@ -2517,7 +2517,7 @@
         <w:rPr>
           <w:noProof/>
         </w:rPr>
-        <w:instrText xml:space="preserve"> PAGEREF _Toc368901197 \h </w:instrText>
+        <w:instrText xml:space="preserve"> PAGEREF _Toc377757890 \h </w:instrText>
       </w:r>
       <w:r>
         <w:rPr>
@@ -2534,7 +2534,7 @@
         <w:rPr>
           <w:noProof/>
         </w:rPr>
-        <w:t>19</w:t>
+        <w:t>20</w:t>
       </w:r>
       <w:r>
         <w:rPr>
@@ -2592,7 +2592,7 @@
         <w:rPr>
           <w:noProof/>
         </w:rPr>
-        <w:instrText xml:space="preserve"> PAGEREF _Toc368901198 \h </w:instrText>
+        <w:instrText xml:space="preserve"> PAGEREF _Toc377757891 \h </w:instrText>
       </w:r>
       <w:r>
         <w:rPr>
@@ -2609,7 +2609,7 @@
         <w:rPr>
           <w:noProof/>
         </w:rPr>
-        <w:t>19</w:t>
+        <w:t>20</w:t>
       </w:r>
       <w:r>
         <w:rPr>
@@ -2667,7 +2667,7 @@
         <w:rPr>
           <w:noProof/>
         </w:rPr>
-        <w:instrText xml:space="preserve"> PAGEREF _Toc368901199 \h </w:instrText>
+        <w:instrText xml:space="preserve"> PAGEREF _Toc377757892 \h </w:instrText>
       </w:r>
       <w:r>
         <w:rPr>
@@ -2684,7 +2684,7 @@
         <w:rPr>
           <w:noProof/>
         </w:rPr>
-        <w:t>20</w:t>
+        <w:t>21</w:t>
       </w:r>
       <w:r>
         <w:rPr>
@@ -2742,7 +2742,7 @@
         <w:rPr>
           <w:noProof/>
         </w:rPr>
-        <w:instrText xml:space="preserve"> PAGEREF _Toc368901200 \h </w:instrText>
+        <w:instrText xml:space="preserve"> PAGEREF _Toc377757893 \h </w:instrText>
       </w:r>
       <w:r>
         <w:rPr>
@@ -2759,7 +2759,7 @@
         <w:rPr>
           <w:noProof/>
         </w:rPr>
-        <w:t>20</w:t>
+        <w:t>21</w:t>
       </w:r>
       <w:r>
         <w:rPr>
@@ -2817,7 +2817,7 @@
         <w:rPr>
           <w:noProof/>
         </w:rPr>
-        <w:instrText xml:space="preserve"> PAGEREF _Toc368901201 \h </w:instrText>
+        <w:instrText xml:space="preserve"> PAGEREF _Toc377757894 \h </w:instrText>
       </w:r>
       <w:r>
         <w:rPr>
@@ -2834,7 +2834,7 @@
         <w:rPr>
           <w:noProof/>
         </w:rPr>
-        <w:t>20</w:t>
+        <w:t>21</w:t>
       </w:r>
       <w:r>
         <w:rPr>
@@ -2892,7 +2892,7 @@
         <w:rPr>
           <w:noProof/>
         </w:rPr>
-        <w:instrText xml:space="preserve"> PAGEREF _Toc368901202 \h </w:instrText>
+        <w:instrText xml:space="preserve"> PAGEREF _Toc377757895 \h </w:instrText>
       </w:r>
       <w:r>
         <w:rPr>
@@ -2909,7 +2909,7 @@
         <w:rPr>
           <w:noProof/>
         </w:rPr>
-        <w:t>21</w:t>
+        <w:t>22</w:t>
       </w:r>
       <w:r>
         <w:rPr>
@@ -2967,7 +2967,7 @@
         <w:rPr>
           <w:noProof/>
         </w:rPr>
-        <w:instrText xml:space="preserve"> PAGEREF _Toc368901203 \h </w:instrText>
+        <w:instrText xml:space="preserve"> PAGEREF _Toc377757896 \h </w:instrText>
       </w:r>
       <w:r>
         <w:rPr>
@@ -2984,7 +2984,7 @@
         <w:rPr>
           <w:noProof/>
         </w:rPr>
-        <w:t>21</w:t>
+        <w:t>22</w:t>
       </w:r>
       <w:r>
         <w:rPr>
@@ -3042,7 +3042,7 @@
         <w:rPr>
           <w:noProof/>
         </w:rPr>
-        <w:instrText xml:space="preserve"> PAGEREF _Toc368901204 \h </w:instrText>
+        <w:instrText xml:space="preserve"> PAGEREF _Toc377757897 \h </w:instrText>
       </w:r>
       <w:r>
         <w:rPr>
@@ -3059,7 +3059,7 @@
         <w:rPr>
           <w:noProof/>
         </w:rPr>
-        <w:t>21</w:t>
+        <w:t>22</w:t>
       </w:r>
       <w:r>
         <w:rPr>
@@ -3091,7 +3091,7 @@
       <w:pPr>
         <w:pStyle w:val="Heading1"/>
       </w:pPr>
-      <w:bookmarkStart w:id="0" w:name="_Toc368901171"/>
+      <w:bookmarkStart w:id="0" w:name="_Toc377757864"/>
       <w:r>
         <w:t>OPĆENITO</w:t>
       </w:r>
@@ -3179,7 +3179,7 @@
         <w:pStyle w:val="Heading2"/>
       </w:pPr>
       <w:bookmarkStart w:id="1" w:name="_Ref356639102"/>
-      <w:bookmarkStart w:id="2" w:name="_Toc368901172"/>
+      <w:bookmarkStart w:id="2" w:name="_Toc377757865"/>
       <w:r>
         <w:t>INTERNAL FLOW</w:t>
       </w:r>
@@ -3856,7 +3856,7 @@
         <w:pStyle w:val="Heading2"/>
       </w:pPr>
       <w:bookmarkStart w:id="3" w:name="_Ref356563679"/>
-      <w:bookmarkStart w:id="4" w:name="_Toc368901173"/>
+      <w:bookmarkStart w:id="4" w:name="_Toc377757866"/>
       <w:r>
         <w:t>EXTERNAL FLOW</w:t>
       </w:r>
@@ -4637,7 +4637,7 @@
         <w:pStyle w:val="Heading1"/>
       </w:pPr>
       <w:bookmarkStart w:id="5" w:name="_Ref356653512"/>
-      <w:bookmarkStart w:id="6" w:name="_Toc368901174"/>
+      <w:bookmarkStart w:id="6" w:name="_Toc377757867"/>
       <w:r>
         <w:t>KONFIGURACIJA</w:t>
       </w:r>
@@ -8622,12 +8622,14 @@
       <w:r>
         <w:br w:type="page"/>
       </w:r>
+      <w:bookmarkStart w:id="7" w:name="_GoBack"/>
+      <w:bookmarkEnd w:id="7"/>
     </w:p>
     <w:p>
       <w:pPr>
         <w:pStyle w:val="Heading1"/>
       </w:pPr>
-      <w:bookmarkStart w:id="7" w:name="_Toc368901175"/>
+      <w:bookmarkStart w:id="8" w:name="_Toc377757868"/>
       <w:r>
         <w:t xml:space="preserve">INTEGRACIJA SA </w:t>
       </w:r>
@@ -8637,7 +8639,7 @@
       <w:r>
         <w:t xml:space="preserve"> SUSTAVIMA</w:t>
       </w:r>
-      <w:bookmarkEnd w:id="7"/>
+      <w:bookmarkEnd w:id="8"/>
     </w:p>
     <w:p>
       <w:r>
@@ -8723,13 +8725,13 @@
       <w:pPr>
         <w:pStyle w:val="Heading2"/>
       </w:pPr>
-      <w:bookmarkStart w:id="8" w:name="_Ref356552752"/>
-      <w:bookmarkStart w:id="9" w:name="_Toc368901176"/>
+      <w:bookmarkStart w:id="9" w:name="_Ref356552752"/>
+      <w:bookmarkStart w:id="10" w:name="_Toc377757869"/>
       <w:r>
         <w:t>SESSION TRANSFER SERVICE</w:t>
       </w:r>
-      <w:bookmarkEnd w:id="8"/>
       <w:bookmarkEnd w:id="9"/>
+      <w:bookmarkEnd w:id="10"/>
     </w:p>
     <w:p>
       <w:r>
@@ -9470,20 +9472,18 @@
       <w:pPr>
         <w:pStyle w:val="Heading2"/>
       </w:pPr>
-      <w:bookmarkStart w:id="10" w:name="_Ref356552722"/>
-      <w:bookmarkStart w:id="11" w:name="_Ref356572968"/>
-      <w:bookmarkStart w:id="12" w:name="_Toc368901177"/>
-      <w:bookmarkStart w:id="13" w:name="_GoBack"/>
+      <w:bookmarkStart w:id="11" w:name="_Ref356552722"/>
+      <w:bookmarkStart w:id="12" w:name="_Ref356572968"/>
+      <w:bookmarkStart w:id="13" w:name="_Toc377757870"/>
+      <w:r>
+        <w:t>API</w:t>
+      </w:r>
+      <w:bookmarkEnd w:id="11"/>
+      <w:r>
+        <w:t xml:space="preserve"> SERVICE</w:t>
+      </w:r>
+      <w:bookmarkEnd w:id="12"/>
       <w:bookmarkEnd w:id="13"/>
-      <w:r>
-        <w:t>API</w:t>
-      </w:r>
-      <w:bookmarkEnd w:id="10"/>
-      <w:r>
-        <w:t xml:space="preserve"> SERVICE</w:t>
-      </w:r>
-      <w:bookmarkEnd w:id="11"/>
-      <w:bookmarkEnd w:id="12"/>
     </w:p>
     <w:p>
       <w:r>
@@ -9923,6 +9923,45 @@
           <w:sz w:val="16"/>
           <w:szCs w:val="16"/>
         </w:rPr>
+        <w:t xml:space="preserve">, </w:t>
+      </w:r>
+      <w:r>
+        <w:rPr>
+          <w:rFonts w:ascii="Courier New" w:hAnsi="Courier New" w:cs="Courier New"/>
+          <w:b/>
+          <w:sz w:val="16"/>
+          <w:szCs w:val="16"/>
+          <w:highlight w:val="yellow"/>
+        </w:rPr>
+        <w:t>orgUnit</w:t>
+      </w:r>
+      <w:r>
+        <w:rPr>
+          <w:rFonts w:ascii="Courier New" w:hAnsi="Courier New" w:cs="Courier New"/>
+          <w:b/>
+          <w:sz w:val="16"/>
+          <w:szCs w:val="16"/>
+          <w:highlight w:val="yellow"/>
+        </w:rPr>
+        <w:t>=015513</w:t>
+      </w:r>
+      <w:r>
+        <w:rPr>
+          <w:rFonts w:ascii="Courier New" w:hAnsi="Courier New" w:cs="Courier New"/>
+          <w:b/>
+          <w:sz w:val="16"/>
+          <w:szCs w:val="16"/>
+          <w:highlight w:val="yellow"/>
+        </w:rPr>
+        <w:t>, orgUnitName=SPLIT - DOBRI SB</w:t>
+      </w:r>
+      <w:r>
+        <w:rPr>
+          <w:rFonts w:ascii="Courier New" w:hAnsi="Courier New" w:cs="Courier New"/>
+          <w:b/>
+          <w:sz w:val="16"/>
+          <w:szCs w:val="16"/>
+        </w:rPr>
         <w:t>)</w:t>
       </w:r>
     </w:p>
@@ -9970,6 +10009,182 @@
         <w:rPr>
           <w:b/>
         </w:rPr>
+        <w:t xml:space="preserve">Procesiranje </w:t>
+      </w:r>
+      <w:r>
+        <w:rPr>
+          <w:b/>
+        </w:rPr>
+        <w:t>podataka</w:t>
+      </w:r>
+      <w:r>
+        <w:rPr>
+          <w:b/>
+        </w:rPr>
+        <w:t xml:space="preserve"> o organizacijskoj jedinici</w:t>
+      </w:r>
+    </w:p>
+    <w:p>
+      <w:r>
+        <w:rPr>
+          <w:i/>
+        </w:rPr>
+        <w:t>Fund Finder</w:t>
+      </w:r>
+      <w:r>
+        <w:t xml:space="preserve"> provjerava da li u bazi postoji organizacijska jedinica </w:t>
+      </w:r>
+      <w:proofErr w:type="gramStart"/>
+      <w:r>
+        <w:t>sa</w:t>
+      </w:r>
+      <w:proofErr w:type="gramEnd"/>
+      <w:r>
+        <w:t xml:space="preserve"> oznakom koja odgovara </w:t>
+      </w:r>
+      <w:r>
+        <w:rPr>
+          <w:i/>
+        </w:rPr>
+        <w:t>orgUnit</w:t>
+      </w:r>
+      <w:r>
+        <w:t xml:space="preserve"> vrijednosti (</w:t>
+      </w:r>
+      <w:r>
+        <w:rPr>
+          <w:i/>
+        </w:rPr>
+        <w:t>015513</w:t>
+      </w:r>
+      <w:r>
+        <w:t>).</w:t>
+      </w:r>
+    </w:p>
+    <w:p/>
+    <w:p>
+      <w:r>
+        <w:t xml:space="preserve">Ako ne postoji, onda se kreira </w:t>
+      </w:r>
+      <w:proofErr w:type="gramStart"/>
+      <w:r>
+        <w:t>novi</w:t>
+      </w:r>
+      <w:proofErr w:type="gramEnd"/>
+      <w:r>
+        <w:t xml:space="preserve"> zapis u bazi</w:t>
+      </w:r>
+      <w:r>
+        <w:t xml:space="preserve"> (tablica </w:t>
+      </w:r>
+      <w:r>
+        <w:rPr>
+          <w:i/>
+        </w:rPr>
+        <w:t>organizational_unit</w:t>
+      </w:r>
+      <w:r>
+        <w:t>)</w:t>
+      </w:r>
+      <w:r>
+        <w:t xml:space="preserve">, koristeći </w:t>
+      </w:r>
+      <w:r>
+        <w:rPr>
+          <w:i/>
+        </w:rPr>
+        <w:t>orgUnit</w:t>
+      </w:r>
+      <w:r>
+        <w:t xml:space="preserve"> </w:t>
+      </w:r>
+      <w:r>
+        <w:t>(</w:t>
+      </w:r>
+      <w:r>
+        <w:rPr>
+          <w:i/>
+        </w:rPr>
+        <w:t>015513</w:t>
+      </w:r>
+      <w:r>
+        <w:t>) i</w:t>
+      </w:r>
+      <w:r>
+        <w:t xml:space="preserve"> </w:t>
+      </w:r>
+      <w:r>
+        <w:rPr>
+          <w:i/>
+        </w:rPr>
+        <w:t xml:space="preserve">orgUnitName </w:t>
+      </w:r>
+      <w:r>
+        <w:t>(</w:t>
+      </w:r>
+      <w:r>
+        <w:rPr>
+          <w:i/>
+        </w:rPr>
+        <w:t>SPLIT - DOBRI SB</w:t>
+      </w:r>
+      <w:r>
+        <w:t>) vrijednosti.</w:t>
+      </w:r>
+    </w:p>
+    <w:p/>
+    <w:p>
+      <w:r>
+        <w:t xml:space="preserve">Ako postoji, onda će </w:t>
+      </w:r>
+      <w:r>
+        <w:rPr>
+          <w:i/>
+        </w:rPr>
+        <w:t>Fund Finder</w:t>
+      </w:r>
+      <w:r>
+        <w:t xml:space="preserve"> napraviti update samo za </w:t>
+      </w:r>
+      <w:r>
+        <w:rPr>
+          <w:i/>
+        </w:rPr>
+        <w:t xml:space="preserve">orgUnitName </w:t>
+      </w:r>
+      <w:r>
+        <w:t>(</w:t>
+      </w:r>
+      <w:r>
+        <w:rPr>
+          <w:i/>
+        </w:rPr>
+        <w:t>SPLIT - DOBRI SB</w:t>
+      </w:r>
+      <w:r>
+        <w:t>) vrijednost</w:t>
+      </w:r>
+      <w:r>
+        <w:t xml:space="preserve"> u bazi.</w:t>
+      </w:r>
+    </w:p>
+    <w:p>
+      <w:pPr>
+        <w:rPr>
+          <w:b/>
+        </w:rPr>
+      </w:pPr>
+    </w:p>
+    <w:p>
+      <w:pPr>
+        <w:rPr>
+          <w:b/>
+        </w:rPr>
+      </w:pPr>
+      <w:r>
+        <w:rPr>
+          <w:b/>
+        </w:rPr>
         <w:t>Procesiranje VPO podataka</w:t>
       </w:r>
     </w:p>
@@ -10086,6 +10301,9 @@
       <w:r>
         <w:t>) vrijednosti</w:t>
       </w:r>
+      <w:r>
+        <w:t>.</w:t>
+      </w:r>
     </w:p>
     <w:p/>
     <w:p>
@@ -10143,6 +10361,34 @@
       <w:r>
         <w:t>.</w:t>
       </w:r>
+    </w:p>
+    <w:p/>
+    <w:p>
+      <w:pPr>
+        <w:rPr>
+          <w:lang w:val="hr-HR"/>
+        </w:rPr>
+      </w:pPr>
+      <w:proofErr w:type="gramStart"/>
+      <w:r>
+        <w:t>Tako</w:t>
+      </w:r>
+      <w:r>
+        <w:rPr>
+          <w:lang w:val="hr-HR"/>
+        </w:rPr>
+        <w:t>đer, ako je u prethodnom koraku (</w:t>
+      </w:r>
+      <w:r>
+        <w:t>p</w:t>
+      </w:r>
+      <w:r>
+        <w:t>rocesiranje podataka o organizacijskoj jedinici)</w:t>
+      </w:r>
+      <w:r>
+        <w:t xml:space="preserve"> pronađena organizacijska jedinica onda je ista pridružena voditelju poslovnog odnosa.</w:t>
+      </w:r>
+      <w:proofErr w:type="gramEnd"/>
     </w:p>
     <w:p/>
     <w:p>
@@ -12867,7 +13113,7 @@
         <w:pStyle w:val="Heading3"/>
       </w:pPr>
       <w:bookmarkStart w:id="14" w:name="_Ref356742435"/>
-      <w:bookmarkStart w:id="15" w:name="_Toc368901178"/>
+      <w:bookmarkStart w:id="15" w:name="_Toc377757871"/>
       <w:r>
         <w:t>MAPIRANJE PODATAKA</w:t>
       </w:r>
@@ -13332,7 +13578,7 @@
       <w:pPr>
         <w:pStyle w:val="Heading4"/>
       </w:pPr>
-      <w:bookmarkStart w:id="16" w:name="_Toc368901179"/>
+      <w:bookmarkStart w:id="16" w:name="_Toc377757872"/>
       <w:proofErr w:type="gramStart"/>
       <w:r>
         <w:t>base.mapping</w:t>
@@ -13460,7 +13706,7 @@
       <w:pPr>
         <w:pStyle w:val="Heading4"/>
       </w:pPr>
-      <w:bookmarkStart w:id="17" w:name="_Toc368901180"/>
+      <w:bookmarkStart w:id="17" w:name="_Toc377757873"/>
       <w:proofErr w:type="gramStart"/>
       <w:r>
         <w:t>base.mapping</w:t>
@@ -13527,7 +13773,7 @@
       <w:pPr>
         <w:pStyle w:val="Heading4"/>
       </w:pPr>
-      <w:bookmarkStart w:id="18" w:name="_Toc368901181"/>
+      <w:bookmarkStart w:id="18" w:name="_Toc377757874"/>
       <w:proofErr w:type="gramStart"/>
       <w:r>
         <w:t>base.mapping</w:t>
@@ -13585,7 +13831,7 @@
       <w:pPr>
         <w:pStyle w:val="Heading4"/>
       </w:pPr>
-      <w:bookmarkStart w:id="19" w:name="_Toc368901182"/>
+      <w:bookmarkStart w:id="19" w:name="_Toc377757875"/>
       <w:proofErr w:type="gramStart"/>
       <w:r>
         <w:t>base.mapping</w:t>
@@ -13697,7 +13943,7 @@
       <w:pPr>
         <w:pStyle w:val="Heading4"/>
       </w:pPr>
-      <w:bookmarkStart w:id="20" w:name="_Toc368901183"/>
+      <w:bookmarkStart w:id="20" w:name="_Toc377757876"/>
       <w:proofErr w:type="gramStart"/>
       <w:r>
         <w:t>base.mapping</w:t>
@@ -13816,7 +14062,7 @@
       <w:pPr>
         <w:pStyle w:val="Heading4"/>
       </w:pPr>
-      <w:bookmarkStart w:id="21" w:name="_Toc368901184"/>
+      <w:bookmarkStart w:id="21" w:name="_Toc377757877"/>
       <w:proofErr w:type="gramStart"/>
       <w:r>
         <w:t>base.mapping</w:t>
@@ -13950,7 +14196,7 @@
       <w:pPr>
         <w:pStyle w:val="Heading4"/>
       </w:pPr>
-      <w:bookmarkStart w:id="22" w:name="_Toc368901185"/>
+      <w:bookmarkStart w:id="22" w:name="_Toc377757878"/>
       <w:proofErr w:type="gramStart"/>
       <w:r>
         <w:t>base.mapping</w:t>
@@ -14024,7 +14270,7 @@
       <w:pPr>
         <w:pStyle w:val="Heading4"/>
       </w:pPr>
-      <w:bookmarkStart w:id="23" w:name="_Toc368901186"/>
+      <w:bookmarkStart w:id="23" w:name="_Toc377757879"/>
       <w:proofErr w:type="gramStart"/>
       <w:r>
         <w:t>base.mapping</w:t>
@@ -14154,7 +14400,7 @@
       <w:pPr>
         <w:pStyle w:val="Heading4"/>
       </w:pPr>
-      <w:bookmarkStart w:id="24" w:name="_Toc368901187"/>
+      <w:bookmarkStart w:id="24" w:name="_Toc377757880"/>
       <w:proofErr w:type="gramStart"/>
       <w:r>
         <w:t>base.mapping</w:t>
@@ -14272,7 +14518,7 @@
       <w:pPr>
         <w:pStyle w:val="Heading4"/>
       </w:pPr>
-      <w:bookmarkStart w:id="25" w:name="_Toc368901188"/>
+      <w:bookmarkStart w:id="25" w:name="_Toc377757881"/>
       <w:proofErr w:type="gramStart"/>
       <w:r>
         <w:t>base.mapping</w:t>
@@ -14346,7 +14592,7 @@
       <w:pPr>
         <w:pStyle w:val="Heading4"/>
       </w:pPr>
-      <w:bookmarkStart w:id="26" w:name="_Toc368901189"/>
+      <w:bookmarkStart w:id="26" w:name="_Toc377757882"/>
       <w:proofErr w:type="gramStart"/>
       <w:r>
         <w:t>base.mapping</w:t>
@@ -14450,7 +14696,7 @@
           <w:lang w:val="hr-HR"/>
         </w:rPr>
       </w:pPr>
-      <w:bookmarkStart w:id="27" w:name="_Toc368901190"/>
+      <w:bookmarkStart w:id="27" w:name="_Toc377757883"/>
       <w:r>
         <w:t>GRAFI</w:t>
       </w:r>
@@ -14469,7 +14715,7 @@
           <w:lang w:val="hr-HR"/>
         </w:rPr>
       </w:pPr>
-      <w:bookmarkStart w:id="28" w:name="_Toc368901191"/>
+      <w:bookmarkStart w:id="28" w:name="_Toc377757884"/>
       <w:r>
         <w:rPr>
           <w:lang w:val="hr-HR"/>
@@ -15260,7 +15506,7 @@
       <w:pPr>
         <w:pStyle w:val="Heading2"/>
       </w:pPr>
-      <w:bookmarkStart w:id="29" w:name="_Toc368901192"/>
+      <w:bookmarkStart w:id="29" w:name="_Toc377757885"/>
       <w:r>
         <w:t>MOJI NATJEČAJI</w:t>
       </w:r>
@@ -15333,7 +15579,7 @@
       <w:pPr>
         <w:pStyle w:val="Heading2"/>
       </w:pPr>
-      <w:bookmarkStart w:id="30" w:name="_Toc368901193"/>
+      <w:bookmarkStart w:id="30" w:name="_Toc377757886"/>
       <w:r>
         <w:t>PROFIL PODUZEĆA</w:t>
       </w:r>
@@ -15361,7 +15607,7 @@
       <w:pPr>
         <w:pStyle w:val="Heading2"/>
       </w:pPr>
-      <w:bookmarkStart w:id="31" w:name="_Toc368901194"/>
+      <w:bookmarkStart w:id="31" w:name="_Toc377757887"/>
       <w:r>
         <w:t>MOJI PROJE</w:t>
       </w:r>
@@ -15503,7 +15749,7 @@
       <w:pPr>
         <w:pStyle w:val="Heading2"/>
       </w:pPr>
-      <w:bookmarkStart w:id="32" w:name="_Toc368901195"/>
+      <w:bookmarkStart w:id="32" w:name="_Toc377757888"/>
       <w:r>
         <w:t>ČLANCI</w:t>
       </w:r>
@@ -15538,7 +15784,7 @@
       <w:pPr>
         <w:pStyle w:val="Heading2"/>
       </w:pPr>
-      <w:bookmarkStart w:id="33" w:name="_Toc368901196"/>
+      <w:bookmarkStart w:id="33" w:name="_Toc377757889"/>
       <w:r>
         <w:t>OSTALO</w:t>
       </w:r>
@@ -15549,7 +15795,7 @@
         <w:pStyle w:val="Heading3"/>
       </w:pPr>
       <w:bookmarkStart w:id="34" w:name="_Ref356562805"/>
-      <w:bookmarkStart w:id="35" w:name="_Toc368901197"/>
+      <w:bookmarkStart w:id="35" w:name="_Toc377757890"/>
       <w:r>
         <w:t>PRIJAVA</w:t>
       </w:r>
@@ -15594,7 +15840,7 @@
         <w:pStyle w:val="Heading3"/>
       </w:pPr>
       <w:bookmarkStart w:id="36" w:name="_Ref356562744"/>
-      <w:bookmarkStart w:id="37" w:name="_Toc368901198"/>
+      <w:bookmarkStart w:id="37" w:name="_Toc377757891"/>
       <w:r>
         <w:t>REGISTRACIJA</w:t>
       </w:r>
@@ -15712,7 +15958,7 @@
       <w:pPr>
         <w:pStyle w:val="Heading3"/>
       </w:pPr>
-      <w:bookmarkStart w:id="38" w:name="_Toc368901199"/>
+      <w:bookmarkStart w:id="38" w:name="_Toc377757892"/>
       <w:r>
         <w:t>RESETIRAJ ZAPORKU</w:t>
       </w:r>
@@ -15735,7 +15981,7 @@
       <w:pPr>
         <w:pStyle w:val="Heading3"/>
       </w:pPr>
-      <w:bookmarkStart w:id="39" w:name="_Toc368901200"/>
+      <w:bookmarkStart w:id="39" w:name="_Toc377757893"/>
       <w:r>
         <w:t>POSTAVKE</w:t>
       </w:r>
@@ -15759,7 +16005,7 @@
         <w:pStyle w:val="Heading3"/>
       </w:pPr>
       <w:bookmarkStart w:id="40" w:name="_Ref356653072"/>
-      <w:bookmarkStart w:id="41" w:name="_Toc368901201"/>
+      <w:bookmarkStart w:id="41" w:name="_Toc377757894"/>
       <w:r>
         <w:t xml:space="preserve">KONTAKTIRAJTE NAS / </w:t>
       </w:r>
@@ -15899,7 +16145,7 @@
       <w:pPr>
         <w:pStyle w:val="Heading1"/>
       </w:pPr>
-      <w:bookmarkStart w:id="42" w:name="_Toc368901202"/>
+      <w:bookmarkStart w:id="42" w:name="_Toc377757895"/>
       <w:r>
         <w:t>IMPLEMENTACIJA</w:t>
       </w:r>
@@ -15909,7 +16155,7 @@
       <w:pPr>
         <w:pStyle w:val="Heading2"/>
       </w:pPr>
-      <w:bookmarkStart w:id="43" w:name="_Toc368901203"/>
+      <w:bookmarkStart w:id="43" w:name="_Toc377757896"/>
       <w:r>
         <w:t>SINKRONIZACIJA PODATAKA O PODUZEĆU</w:t>
       </w:r>
@@ -16336,7 +16582,7 @@
         <w:pStyle w:val="Heading2"/>
       </w:pPr>
       <w:bookmarkStart w:id="44" w:name="_Ref356640697"/>
-      <w:bookmarkStart w:id="45" w:name="_Toc368901204"/>
+      <w:bookmarkStart w:id="45" w:name="_Toc377757897"/>
       <w:r>
         <w:t>DOGOVORITE SASTANAK</w:t>
       </w:r>
@@ -16505,10 +16751,7 @@
         <w:t>definiran</w:t>
       </w:r>
       <w:r>
-        <w:t xml:space="preserve"> </w:t>
-      </w:r>
-      <w:r>
-        <w:t xml:space="preserve">konfiguracijskim parametrom </w:t>
+        <w:t xml:space="preserve"> konfiguracijskim parametrom </w:t>
       </w:r>
       <w:r>
         <w:rPr>
@@ -16694,7 +16937,7 @@
         <w:rStyle w:val="PageNumber"/>
         <w:noProof/>
       </w:rPr>
-      <w:t>22</w:t>
+      <w:t>9</w:t>
     </w:r>
     <w:r>
       <w:rPr>
@@ -18810,7 +19053,6 @@
   <w:style w:type="character" w:default="1" w:styleId="DefaultParagraphFont">
     <w:name w:val="Default Paragraph Font"/>
     <w:uiPriority w:val="1"/>
-    <w:semiHidden/>
     <w:unhideWhenUsed/>
   </w:style>
   <w:style w:type="table" w:default="1" w:styleId="TableNormal">
@@ -19614,7 +19856,6 @@
   <w:style w:type="character" w:default="1" w:styleId="DefaultParagraphFont">
     <w:name w:val="Default Paragraph Font"/>
     <w:uiPriority w:val="1"/>
-    <w:semiHidden/>
     <w:unhideWhenUsed/>
   </w:style>
   <w:style w:type="table" w:default="1" w:styleId="TableNormal">

</xml_diff>